<commit_message>
added result from data augmentation using random contrast
</commit_message>
<xml_diff>
--- a/Documentation/model_name_indication.docx
+++ b/Documentation/model_name_indication.docx
@@ -10,7 +10,6 @@
           <w:bCs/>
           <w:sz w:val="36"/>
           <w:szCs w:val="36"/>
-          <w:lang w:val="fr-FR"/>
         </w:rPr>
       </w:pPr>
       <w:r>
@@ -19,7 +18,6 @@
           <w:bCs/>
           <w:sz w:val="36"/>
           <w:szCs w:val="36"/>
-          <w:lang w:val="fr-FR"/>
         </w:rPr>
         <w:t>Model name indication</w:t>
       </w:r>
@@ -30,7 +28,6 @@
         <w:rPr>
           <w:sz w:val="32"/>
           <w:szCs w:val="32"/>
-          <w:lang w:val="fr-FR"/>
         </w:rPr>
       </w:pPr>
     </w:p>
@@ -39,14 +36,12 @@
         <w:rPr>
           <w:sz w:val="32"/>
           <w:szCs w:val="32"/>
-          <w:lang w:val="fr-FR"/>
         </w:rPr>
       </w:pPr>
       <w:r>
         <w:rPr>
           <w:sz w:val="32"/>
           <w:szCs w:val="32"/>
-          <w:lang w:val="fr-FR"/>
         </w:rPr>
         <w:t>Streetview_Result</w:t>
       </w:r>
@@ -100,13 +95,15 @@
         <w:t>Comparison_Tuned_DataAug : Model given by the custom algorithm with the criterion of test loss as a discriminatory factor between the tuned models</w:t>
       </w:r>
       <w:r>
-        <w:t xml:space="preserve"> </w:t>
-      </w:r>
-      <w:r>
-        <w:t>you can find the parameters in the params.txt folder</w:t>
-      </w:r>
-      <w:r>
-        <w:t xml:space="preserve"> as well as the the weights of the trained model</w:t>
+        <w:t xml:space="preserve"> you can find the parameters in the params.txt folder as well as the the weights of the trained model</w:t>
+      </w:r>
+    </w:p>
+    <w:p>
+      <w:r>
+        <w:t>Comparison_Handpicked_DataAugmentation_With_contrast</w:t>
+      </w:r>
+      <w:r>
+        <w:t xml:space="preserve"> : Comparison model picked by me from the custom tuning process trained on Streetview data with data augmenation including contrast</w:t>
       </w:r>
     </w:p>
     <w:p>
@@ -129,13 +126,7 @@
         <w:t>Ranking_40E : initial ranking model trained on streetview data for 40 epochs the model can be found inside ranking_model.py</w:t>
       </w:r>
       <w:r>
-        <w:t xml:space="preserve"> </w:t>
-      </w:r>
-      <w:r>
-        <w:t>you can find the parameters in the params.txt folder</w:t>
-      </w:r>
-      <w:r>
-        <w:t xml:space="preserve"> you can find the trained weights inside the folder</w:t>
+        <w:t xml:space="preserve"> you can find the parameters in the params.txt folder you can find the trained weights inside the folder</w:t>
       </w:r>
     </w:p>
     <w:p>
@@ -153,10 +144,18 @@
     </w:p>
     <w:p>
       <w:r>
-        <w:t xml:space="preserve">Handpicked_Ranking_DataAug_Tuned : </w:t>
-      </w:r>
-      <w:r>
-        <w:t>model picked by me from the custom tuning process with data augmentation applied to the streetview data</w:t>
+        <w:t>Handpicked_Ranking_DataAug_Tuned : model picked by me from the custom tuning process with data augmentation applied to the streetview data</w:t>
+      </w:r>
+    </w:p>
+    <w:p>
+      <w:r>
+        <w:t>Ranking_Handpicked_DatAug_With_Contrast</w:t>
+      </w:r>
+      <w:r>
+        <w:t xml:space="preserve"> : Ranking</w:t>
+      </w:r>
+      <w:r>
+        <w:t xml:space="preserve"> model picked by me from the custom tuning process trained on Streetview data with data augmenation including contrast</w:t>
       </w:r>
     </w:p>
     <w:p>
@@ -171,7 +170,21 @@
           <w:sz w:val="28"/>
           <w:szCs w:val="28"/>
         </w:rPr>
-        <w:t>Mapillar_Result</w:t>
+        <w:t>Mapillar</w:t>
+      </w:r>
+      <w:r>
+        <w:rPr>
+          <w:sz w:val="28"/>
+          <w:szCs w:val="28"/>
+        </w:rPr>
+        <w:t>y</w:t>
+      </w:r>
+      <w:r>
+        <w:rPr>
+          <w:sz w:val="28"/>
+          <w:szCs w:val="28"/>
+        </w:rPr>
+        <w:t>_Result</w:t>
       </w:r>
     </w:p>
     <w:p>
@@ -191,6 +204,7 @@
     </w:p>
     <w:p>
       <w:r>
+        <w:lastRenderedPageBreak/>
         <w:t>Comparison_FineTuned_Mapillary_Trained</w:t>
       </w:r>
       <w:r>
@@ -208,11 +222,18 @@
     <w:p/>
     <w:p>
       <w:r>
-        <w:lastRenderedPageBreak/>
         <w:t>Comparison_Transfer_Learning</w:t>
       </w:r>
       <w:r>
         <w:t xml:space="preserve"> : Comparison model trained using the weights from the best comparison model from the streetview data training process here it is the handpicked one and it is furthermore trained on the mapillary data resulting in a model that used transfer learning</w:t>
+      </w:r>
+    </w:p>
+    <w:p>
+      <w:r>
+        <w:t>Best_ComparisonModel_From_Streetview_Trained_On_Mapillary_DataAug_Contrast</w:t>
+      </w:r>
+      <w:r>
+        <w:t xml:space="preserve"> : the best comparison model from Streetview trained on Mapillary data with data augmentation including crontrast data augmentation you can find the weights inside the folder</w:t>
       </w:r>
     </w:p>
     <w:p>
@@ -251,16 +272,7 @@
         <w:t>Ranking_Handpicked_Streetview_Trained_DataAug</w:t>
       </w:r>
       <w:r>
-        <w:t xml:space="preserve"> : </w:t>
-      </w:r>
-      <w:r>
-        <w:t>Ranking model from the custom training process that was handpicked by me from the trained models on the mapillary data with</w:t>
-      </w:r>
-      <w:r>
-        <w:t>out</w:t>
-      </w:r>
-      <w:r>
-        <w:t xml:space="preserve"> data augmentation you have the trained weights and parameters inside the folder</w:t>
+        <w:t xml:space="preserve"> : Ranking model from the custom training process that was handpicked by me from the trained models on the mapillary data without data augmentation you have the trained weights and parameters inside the folder</w:t>
       </w:r>
     </w:p>
     <w:p>
@@ -268,16 +280,15 @@
         <w:t>Ranking_Transfer_learning</w:t>
       </w:r>
       <w:r>
-        <w:t xml:space="preserve"> : Ranking</w:t>
-      </w:r>
-      <w:r>
-        <w:t xml:space="preserve"> model trained using the weights from the best </w:t>
-      </w:r>
-      <w:r>
-        <w:t>ranking</w:t>
-      </w:r>
-      <w:r>
-        <w:t xml:space="preserve"> model from the streetview data training process here it is the handpicked one and it is furthermore trained on the mapillary data resulting in a model that used transfer learning</w:t>
+        <w:t xml:space="preserve"> : Ranking model trained using the weights from the best ranking model from the streetview data training process here it is the handpicked one and it is furthermore trained on the mapillary data resulting in a model that used transfer learning</w:t>
+      </w:r>
+    </w:p>
+    <w:p>
+      <w:r>
+        <w:t>Best_RankingModel_From_Streetview_Trained_On_Mapillary_DataAug_Contrast</w:t>
+      </w:r>
+      <w:r>
+        <w:t xml:space="preserve"> : the best comparison model from Streetview trained on Mapillary data with data augmentation including crontrast data augmentation you can find the weights inside the folder</w:t>
       </w:r>
     </w:p>
     <w:sectPr>

</xml_diff>